<commit_message>
added more notes on Oracle
</commit_message>
<xml_diff>
--- a/Oracle_Notes.docx
+++ b/Oracle_Notes.docx
@@ -5,6 +5,7 @@
     <w:p>
       <w:pPr>
         <w:spacing w:after="0"/>
+        <w:jc w:val="both"/>
         <w:rPr>
           <w:lang w:val="en-IN"/>
         </w:rPr>
@@ -19,6 +20,7 @@
     <w:p>
       <w:pPr>
         <w:spacing w:after="0"/>
+        <w:jc w:val="both"/>
         <w:rPr>
           <w:lang w:val="en-IN"/>
         </w:rPr>
@@ -49,6 +51,7 @@
     <w:p>
       <w:pPr>
         <w:spacing w:after="0"/>
+        <w:jc w:val="both"/>
         <w:rPr>
           <w:lang w:val="en-IN"/>
         </w:rPr>
@@ -70,6 +73,7 @@
     </w:p>
     <w:p>
       <w:pPr>
+        <w:jc w:val="both"/>
         <w:rPr>
           <w:lang w:val="en-IN"/>
         </w:rPr>
@@ -106,6 +110,7 @@
     </w:p>
     <w:p>
       <w:pPr>
+        <w:jc w:val="both"/>
         <w:rPr>
           <w:lang w:val="en-IN"/>
         </w:rPr>
@@ -142,6 +147,7 @@
     </w:p>
     <w:p>
       <w:pPr>
+        <w:jc w:val="both"/>
         <w:rPr>
           <w:lang w:val="en-IN"/>
         </w:rPr>
@@ -178,6 +184,7 @@
     </w:p>
     <w:p>
       <w:pPr>
+        <w:jc w:val="both"/>
         <w:rPr>
           <w:lang w:val="en-IN"/>
         </w:rPr>
@@ -214,6 +221,7 @@
     </w:p>
     <w:p>
       <w:pPr>
+        <w:jc w:val="both"/>
         <w:rPr>
           <w:lang w:val="en-IN"/>
         </w:rPr>
@@ -258,6 +266,7 @@
     </w:p>
     <w:p>
       <w:pPr>
+        <w:jc w:val="both"/>
         <w:rPr>
           <w:b/>
           <w:lang w:val="en-IN"/>
@@ -274,6 +283,7 @@
     <w:p>
       <w:pPr>
         <w:spacing w:after="0"/>
+        <w:jc w:val="both"/>
         <w:rPr>
           <w:b/>
           <w:lang w:val="en-IN"/>
@@ -290,6 +300,7 @@
     <w:p>
       <w:pPr>
         <w:spacing w:after="0"/>
+        <w:jc w:val="both"/>
         <w:rPr>
           <w:lang w:val="en-IN"/>
         </w:rPr>
@@ -304,6 +315,7 @@
     <w:p>
       <w:pPr>
         <w:spacing w:after="0"/>
+        <w:jc w:val="both"/>
         <w:rPr>
           <w:lang w:val="en-IN"/>
         </w:rPr>
@@ -326,6 +338,7 @@
     <w:p>
       <w:pPr>
         <w:spacing w:after="0"/>
+        <w:jc w:val="both"/>
         <w:rPr>
           <w:lang w:val="en-IN"/>
         </w:rPr>
@@ -348,6 +361,7 @@
     <w:p>
       <w:pPr>
         <w:spacing w:after="0"/>
+        <w:jc w:val="both"/>
         <w:rPr>
           <w:lang w:val="en-IN"/>
         </w:rPr>
@@ -388,6 +402,7 @@
     <w:p>
       <w:pPr>
         <w:spacing w:after="0"/>
+        <w:jc w:val="both"/>
         <w:rPr>
           <w:b/>
           <w:lang w:val="en-IN"/>
@@ -433,6 +448,7 @@
     <w:p>
       <w:pPr>
         <w:spacing w:after="0"/>
+        <w:jc w:val="both"/>
         <w:rPr>
           <w:b/>
           <w:lang w:val="en-IN"/>
@@ -456,6 +472,7 @@
     <w:p>
       <w:pPr>
         <w:spacing w:after="0"/>
+        <w:jc w:val="both"/>
         <w:rPr>
           <w:lang w:val="en-IN"/>
         </w:rPr>
@@ -478,6 +495,7 @@
     <w:p>
       <w:pPr>
         <w:spacing w:after="0"/>
+        <w:jc w:val="both"/>
         <w:rPr>
           <w:lang w:val="en-IN"/>
         </w:rPr>
@@ -508,6 +526,7 @@
     <w:p>
       <w:pPr>
         <w:spacing w:after="0"/>
+        <w:jc w:val="both"/>
         <w:rPr>
           <w:lang w:val="en-IN"/>
         </w:rPr>
@@ -528,6 +547,7 @@
     <w:p>
       <w:pPr>
         <w:spacing w:after="0"/>
+        <w:jc w:val="both"/>
         <w:rPr>
           <w:b/>
           <w:lang w:val="en-IN"/>
@@ -551,6 +571,7 @@
     <w:p>
       <w:pPr>
         <w:spacing w:after="0"/>
+        <w:jc w:val="both"/>
         <w:rPr>
           <w:lang w:val="en-IN"/>
         </w:rPr>
@@ -565,6 +586,7 @@
     <w:p>
       <w:pPr>
         <w:spacing w:after="0"/>
+        <w:jc w:val="both"/>
         <w:rPr>
           <w:lang w:val="en-IN"/>
         </w:rPr>
@@ -607,6 +629,7 @@
     <w:p>
       <w:pPr>
         <w:spacing w:after="0"/>
+        <w:jc w:val="both"/>
         <w:rPr>
           <w:b/>
           <w:lang w:val="en-IN"/>
@@ -655,6 +678,7 @@
     <w:p>
       <w:pPr>
         <w:spacing w:after="0"/>
+        <w:jc w:val="both"/>
         <w:rPr>
           <w:lang w:val="en-IN"/>
         </w:rPr>
@@ -679,6 +703,7 @@
     <w:p>
       <w:pPr>
         <w:spacing w:after="0"/>
+        <w:jc w:val="both"/>
         <w:rPr>
           <w:b/>
           <w:lang w:val="en-IN"/>
@@ -695,6 +720,7 @@
     <w:p>
       <w:pPr>
         <w:spacing w:after="0"/>
+        <w:jc w:val="both"/>
         <w:rPr>
           <w:lang w:val="en-IN"/>
         </w:rPr>
@@ -731,6 +757,7 @@
     <w:p>
       <w:pPr>
         <w:spacing w:after="0"/>
+        <w:jc w:val="both"/>
         <w:rPr>
           <w:lang w:val="en-IN"/>
         </w:rPr>
@@ -773,6 +800,7 @@
     <w:p>
       <w:pPr>
         <w:spacing w:after="0"/>
+        <w:jc w:val="both"/>
         <w:rPr>
           <w:lang w:val="en-IN"/>
         </w:rPr>
@@ -809,6 +837,7 @@
     <w:p>
       <w:pPr>
         <w:spacing w:after="0"/>
+        <w:jc w:val="both"/>
         <w:rPr>
           <w:lang w:val="en-IN"/>
         </w:rPr>
@@ -852,6 +881,7 @@
     <w:p>
       <w:pPr>
         <w:spacing w:after="0"/>
+        <w:jc w:val="both"/>
         <w:rPr>
           <w:lang w:val="en-IN"/>
         </w:rPr>
@@ -936,6 +966,7 @@
     <w:p>
       <w:pPr>
         <w:spacing w:after="0"/>
+        <w:jc w:val="both"/>
         <w:rPr>
           <w:b/>
           <w:lang w:val="en-IN"/>
@@ -968,6 +999,7 @@
     <w:p>
       <w:pPr>
         <w:spacing w:after="0"/>
+        <w:jc w:val="both"/>
         <w:rPr>
           <w:lang w:val="en-IN"/>
         </w:rPr>
@@ -1004,6 +1036,7 @@
     <w:p>
       <w:pPr>
         <w:spacing w:after="0"/>
+        <w:jc w:val="both"/>
         <w:rPr>
           <w:b/>
           <w:lang w:val="en-IN"/>
@@ -1036,6 +1069,7 @@
     <w:p>
       <w:pPr>
         <w:spacing w:after="0"/>
+        <w:jc w:val="both"/>
         <w:rPr>
           <w:lang w:val="en-IN"/>
         </w:rPr>
@@ -1058,6 +1092,7 @@
     <w:p>
       <w:pPr>
         <w:spacing w:after="0"/>
+        <w:jc w:val="both"/>
         <w:rPr>
           <w:lang w:val="en-IN"/>
         </w:rPr>
@@ -1094,6 +1129,7 @@
     <w:p>
       <w:pPr>
         <w:spacing w:after="0"/>
+        <w:jc w:val="both"/>
         <w:rPr>
           <w:lang w:val="en-IN"/>
         </w:rPr>
@@ -1116,6 +1152,7 @@
     <w:p>
       <w:pPr>
         <w:spacing w:after="0"/>
+        <w:jc w:val="both"/>
         <w:rPr>
           <w:b/>
           <w:lang w:val="en-IN"/>
@@ -1149,6 +1186,7 @@
     <w:p>
       <w:pPr>
         <w:spacing w:after="0"/>
+        <w:jc w:val="both"/>
         <w:rPr>
           <w:lang w:val="en-IN"/>
         </w:rPr>
@@ -1185,6 +1223,7 @@
     <w:p>
       <w:pPr>
         <w:spacing w:after="0"/>
+        <w:jc w:val="both"/>
         <w:rPr>
           <w:lang w:val="en-IN"/>
         </w:rPr>
@@ -1227,6 +1266,7 @@
     <w:p>
       <w:pPr>
         <w:spacing w:after="0"/>
+        <w:jc w:val="both"/>
         <w:rPr>
           <w:b/>
           <w:lang w:val="en-IN"/>
@@ -1321,6 +1361,7 @@
     <w:p>
       <w:pPr>
         <w:spacing w:after="0"/>
+        <w:jc w:val="both"/>
         <w:rPr>
           <w:b/>
           <w:lang w:val="en-IN"/>
@@ -1344,6 +1385,7 @@
     <w:p>
       <w:pPr>
         <w:spacing w:after="0"/>
+        <w:jc w:val="both"/>
         <w:rPr>
           <w:lang w:val="en-IN"/>
         </w:rPr>
@@ -1402,6 +1444,7 @@
     <w:p>
       <w:pPr>
         <w:spacing w:after="0"/>
+        <w:jc w:val="both"/>
         <w:rPr>
           <w:lang w:val="en-IN"/>
         </w:rPr>
@@ -1460,30 +1503,888 @@
     <w:p>
       <w:pPr>
         <w:spacing w:after="0"/>
-        <w:rPr>
-          <w:b/>
-          <w:lang w:val="en-IN"/>
-        </w:rPr>
-      </w:pPr>
-    </w:p>
-    <w:p>
-      <w:pPr>
-        <w:spacing w:after="0"/>
-        <w:rPr>
-          <w:lang w:val="en-IN"/>
-        </w:rPr>
-      </w:pPr>
-    </w:p>
-    <w:p>
-      <w:pPr>
-        <w:spacing w:after="0"/>
-        <w:rPr>
-          <w:lang w:val="en-IN"/>
-        </w:rPr>
-      </w:pPr>
-    </w:p>
-    <w:p>
-      <w:pPr>
+        <w:jc w:val="both"/>
+        <w:rPr>
+          <w:b/>
+          <w:lang w:val="en-IN"/>
+        </w:rPr>
+      </w:pPr>
+      <w:r>
+        <w:rPr>
+          <w:b/>
+          <w:lang w:val="en-IN"/>
+        </w:rPr>
+        <w:t xml:space="preserve">Order by Clause: </w:t>
+      </w:r>
+      <w:r>
+        <w:rPr>
+          <w:lang w:val="en-IN"/>
+        </w:rPr>
+        <w:t xml:space="preserve">Used to arrange the data in ascending or descending order based on one or more columns. Default order is </w:t>
+      </w:r>
+      <w:proofErr w:type="spellStart"/>
+      <w:r>
+        <w:rPr>
+          <w:lang w:val="en-IN"/>
+        </w:rPr>
+        <w:t>Ascending.</w:t>
+      </w:r>
+      <w:r>
+        <w:rPr>
+          <w:b/>
+          <w:lang w:val="en-IN"/>
+        </w:rPr>
+        <w:t>Null</w:t>
+      </w:r>
+      <w:proofErr w:type="spellEnd"/>
+      <w:r>
+        <w:rPr>
+          <w:b/>
+          <w:lang w:val="en-IN"/>
+        </w:rPr>
+        <w:t xml:space="preserve"> is the greatest value when compared to not null values.</w:t>
+      </w:r>
+    </w:p>
+    <w:p>
+      <w:pPr>
+        <w:spacing w:after="0"/>
+        <w:jc w:val="both"/>
+        <w:rPr>
+          <w:lang w:val="en-IN"/>
+        </w:rPr>
+      </w:pPr>
+      <w:proofErr w:type="gramStart"/>
+      <w:r>
+        <w:rPr>
+          <w:lang w:val="en-IN"/>
+        </w:rPr>
+        <w:t>select</w:t>
+      </w:r>
+      <w:proofErr w:type="gramEnd"/>
+      <w:r>
+        <w:rPr>
+          <w:lang w:val="en-IN"/>
+        </w:rPr>
+        <w:t xml:space="preserve"> * from </w:t>
+      </w:r>
+      <w:proofErr w:type="spellStart"/>
+      <w:r>
+        <w:rPr>
+          <w:lang w:val="en-IN"/>
+        </w:rPr>
+        <w:t>emp</w:t>
+      </w:r>
+      <w:proofErr w:type="spellEnd"/>
+      <w:r>
+        <w:rPr>
+          <w:lang w:val="en-IN"/>
+        </w:rPr>
+        <w:t xml:space="preserve"> order by </w:t>
+      </w:r>
+      <w:proofErr w:type="spellStart"/>
+      <w:r>
+        <w:rPr>
+          <w:lang w:val="en-IN"/>
+        </w:rPr>
+        <w:t>deptno</w:t>
+      </w:r>
+      <w:proofErr w:type="spellEnd"/>
+      <w:r>
+        <w:rPr>
+          <w:lang w:val="en-IN"/>
+        </w:rPr>
+        <w:t xml:space="preserve"> </w:t>
+      </w:r>
+      <w:proofErr w:type="spellStart"/>
+      <w:r>
+        <w:rPr>
+          <w:lang w:val="en-IN"/>
+        </w:rPr>
+        <w:t>desc</w:t>
+      </w:r>
+      <w:proofErr w:type="spellEnd"/>
+    </w:p>
+    <w:p>
+      <w:pPr>
+        <w:spacing w:after="0"/>
+        <w:jc w:val="both"/>
+        <w:rPr>
+          <w:lang w:val="en-IN"/>
+        </w:rPr>
+      </w:pPr>
+      <w:proofErr w:type="gramStart"/>
+      <w:r>
+        <w:rPr>
+          <w:lang w:val="en-IN"/>
+        </w:rPr>
+        <w:t>select</w:t>
+      </w:r>
+      <w:proofErr w:type="gramEnd"/>
+      <w:r>
+        <w:rPr>
+          <w:lang w:val="en-IN"/>
+        </w:rPr>
+        <w:t xml:space="preserve"> * from </w:t>
+      </w:r>
+      <w:proofErr w:type="spellStart"/>
+      <w:r>
+        <w:rPr>
+          <w:lang w:val="en-IN"/>
+        </w:rPr>
+        <w:t>emp</w:t>
+      </w:r>
+      <w:proofErr w:type="spellEnd"/>
+      <w:r>
+        <w:rPr>
+          <w:lang w:val="en-IN"/>
+        </w:rPr>
+        <w:t xml:space="preserve"> order by </w:t>
+      </w:r>
+      <w:proofErr w:type="spellStart"/>
+      <w:r>
+        <w:rPr>
+          <w:lang w:val="en-IN"/>
+        </w:rPr>
+        <w:t>deptno</w:t>
+      </w:r>
+      <w:proofErr w:type="spellEnd"/>
+      <w:r>
+        <w:rPr>
+          <w:lang w:val="en-IN"/>
+        </w:rPr>
+        <w:t xml:space="preserve"> nulls first</w:t>
+      </w:r>
+    </w:p>
+    <w:p>
+      <w:pPr>
+        <w:spacing w:after="0"/>
+        <w:jc w:val="both"/>
+        <w:rPr>
+          <w:lang w:val="en-IN"/>
+        </w:rPr>
+      </w:pPr>
+      <w:proofErr w:type="gramStart"/>
+      <w:r>
+        <w:rPr>
+          <w:lang w:val="en-IN"/>
+        </w:rPr>
+        <w:t>select</w:t>
+      </w:r>
+      <w:proofErr w:type="gramEnd"/>
+      <w:r>
+        <w:rPr>
+          <w:lang w:val="en-IN"/>
+        </w:rPr>
+        <w:t xml:space="preserve"> * from </w:t>
+      </w:r>
+      <w:proofErr w:type="spellStart"/>
+      <w:r>
+        <w:rPr>
+          <w:lang w:val="en-IN"/>
+        </w:rPr>
+        <w:t>emp</w:t>
+      </w:r>
+      <w:proofErr w:type="spellEnd"/>
+      <w:r>
+        <w:rPr>
+          <w:lang w:val="en-IN"/>
+        </w:rPr>
+        <w:t xml:space="preserve"> order by </w:t>
+      </w:r>
+      <w:proofErr w:type="spellStart"/>
+      <w:r>
+        <w:rPr>
+          <w:lang w:val="en-IN"/>
+        </w:rPr>
+        <w:t>comm</w:t>
+      </w:r>
+      <w:proofErr w:type="spellEnd"/>
+      <w:r>
+        <w:rPr>
+          <w:lang w:val="en-IN"/>
+        </w:rPr>
+        <w:t xml:space="preserve"> </w:t>
+      </w:r>
+      <w:proofErr w:type="spellStart"/>
+      <w:r>
+        <w:rPr>
+          <w:lang w:val="en-IN"/>
+        </w:rPr>
+        <w:t>desc</w:t>
+      </w:r>
+      <w:proofErr w:type="spellEnd"/>
+      <w:r>
+        <w:rPr>
+          <w:lang w:val="en-IN"/>
+        </w:rPr>
+        <w:t xml:space="preserve"> nulls last</w:t>
+      </w:r>
+    </w:p>
+    <w:p>
+      <w:pPr>
+        <w:spacing w:after="0"/>
+        <w:jc w:val="both"/>
+        <w:rPr>
+          <w:lang w:val="en-IN"/>
+        </w:rPr>
+      </w:pPr>
+      <w:proofErr w:type="gramStart"/>
+      <w:r>
+        <w:rPr>
+          <w:lang w:val="en-IN"/>
+        </w:rPr>
+        <w:t>select</w:t>
+      </w:r>
+      <w:proofErr w:type="gramEnd"/>
+      <w:r>
+        <w:rPr>
+          <w:lang w:val="en-IN"/>
+        </w:rPr>
+        <w:t xml:space="preserve"> </w:t>
+      </w:r>
+      <w:proofErr w:type="spellStart"/>
+      <w:r>
+        <w:rPr>
+          <w:lang w:val="en-IN"/>
+        </w:rPr>
+        <w:t>empno,ename,sal</w:t>
+      </w:r>
+      <w:proofErr w:type="spellEnd"/>
+      <w:r>
+        <w:rPr>
+          <w:lang w:val="en-IN"/>
+        </w:rPr>
+        <w:t>,(</w:t>
+      </w:r>
+      <w:proofErr w:type="spellStart"/>
+      <w:r>
+        <w:rPr>
+          <w:lang w:val="en-IN"/>
+        </w:rPr>
+        <w:t>sal</w:t>
+      </w:r>
+      <w:proofErr w:type="spellEnd"/>
+      <w:r>
+        <w:rPr>
+          <w:lang w:val="en-IN"/>
+        </w:rPr>
+        <w:t xml:space="preserve">*12) as </w:t>
+      </w:r>
+      <w:proofErr w:type="spellStart"/>
+      <w:r>
+        <w:rPr>
+          <w:lang w:val="en-IN"/>
+        </w:rPr>
+        <w:t>ann_sal</w:t>
+      </w:r>
+      <w:proofErr w:type="spellEnd"/>
+      <w:r>
+        <w:rPr>
+          <w:lang w:val="en-IN"/>
+        </w:rPr>
+        <w:t xml:space="preserve"> from </w:t>
+      </w:r>
+      <w:proofErr w:type="spellStart"/>
+      <w:r>
+        <w:rPr>
+          <w:lang w:val="en-IN"/>
+        </w:rPr>
+        <w:t>emp</w:t>
+      </w:r>
+      <w:proofErr w:type="spellEnd"/>
+      <w:r>
+        <w:rPr>
+          <w:lang w:val="en-IN"/>
+        </w:rPr>
+        <w:t xml:space="preserve"> order by 4/</w:t>
+      </w:r>
+      <w:proofErr w:type="spellStart"/>
+      <w:r>
+        <w:rPr>
+          <w:lang w:val="en-IN"/>
+        </w:rPr>
+        <w:t>ann_sal</w:t>
+      </w:r>
+      <w:proofErr w:type="spellEnd"/>
+      <w:r>
+        <w:rPr>
+          <w:lang w:val="en-IN"/>
+        </w:rPr>
+        <w:t>/(</w:t>
+      </w:r>
+      <w:proofErr w:type="spellStart"/>
+      <w:r>
+        <w:rPr>
+          <w:lang w:val="en-IN"/>
+        </w:rPr>
+        <w:t>sal</w:t>
+      </w:r>
+      <w:proofErr w:type="spellEnd"/>
+      <w:r>
+        <w:rPr>
+          <w:lang w:val="en-IN"/>
+        </w:rPr>
+        <w:t xml:space="preserve">*12) </w:t>
+      </w:r>
+      <w:proofErr w:type="spellStart"/>
+      <w:r>
+        <w:rPr>
+          <w:lang w:val="en-IN"/>
+        </w:rPr>
+        <w:t>desc</w:t>
+      </w:r>
+      <w:proofErr w:type="spellEnd"/>
+    </w:p>
+    <w:p>
+      <w:pPr>
+        <w:spacing w:after="0"/>
+        <w:jc w:val="both"/>
+        <w:rPr>
+          <w:lang w:val="en-IN"/>
+        </w:rPr>
+      </w:pPr>
+      <w:r>
+        <w:rPr>
+          <w:b/>
+          <w:lang w:val="en-IN"/>
+        </w:rPr>
+        <w:t>Where Clause</w:t>
+      </w:r>
+      <w:proofErr w:type="gramStart"/>
+      <w:r>
+        <w:rPr>
+          <w:b/>
+          <w:lang w:val="en-IN"/>
+        </w:rPr>
+        <w:t>:-</w:t>
+      </w:r>
+      <w:proofErr w:type="gramEnd"/>
+      <w:r>
+        <w:rPr>
+          <w:b/>
+          <w:lang w:val="en-IN"/>
+        </w:rPr>
+        <w:t xml:space="preserve"> </w:t>
+      </w:r>
+      <w:r>
+        <w:rPr>
+          <w:lang w:val="en-IN"/>
+        </w:rPr>
+        <w:t>Used to filter the data based on condition known as Restriction.</w:t>
+      </w:r>
+    </w:p>
+    <w:p>
+      <w:pPr>
+        <w:spacing w:after="0"/>
+        <w:jc w:val="both"/>
+        <w:rPr>
+          <w:lang w:val="en-IN"/>
+        </w:rPr>
+      </w:pPr>
+      <w:r>
+        <w:rPr>
+          <w:lang w:val="en-IN"/>
+        </w:rPr>
+        <w:t xml:space="preserve">Select [distinct] </w:t>
+      </w:r>
+      <w:proofErr w:type="spellStart"/>
+      <w:r>
+        <w:rPr>
+          <w:lang w:val="en-IN"/>
+        </w:rPr>
+        <w:t>column_names</w:t>
+      </w:r>
+      <w:proofErr w:type="spellEnd"/>
+      <w:r>
+        <w:rPr>
+          <w:lang w:val="en-IN"/>
+        </w:rPr>
+        <w:t xml:space="preserve"> from </w:t>
+      </w:r>
+      <w:proofErr w:type="spellStart"/>
+      <w:r>
+        <w:rPr>
+          <w:lang w:val="en-IN"/>
+        </w:rPr>
+        <w:t>tablename</w:t>
+      </w:r>
+      <w:proofErr w:type="spellEnd"/>
+      <w:r>
+        <w:rPr>
+          <w:lang w:val="en-IN"/>
+        </w:rPr>
+        <w:t xml:space="preserve"> where &lt;condition&gt; [order by </w:t>
+      </w:r>
+      <w:proofErr w:type="spellStart"/>
+      <w:r>
+        <w:rPr>
+          <w:lang w:val="en-IN"/>
+        </w:rPr>
+        <w:t>column_name</w:t>
+      </w:r>
+      <w:proofErr w:type="spellEnd"/>
+      <w:r>
+        <w:rPr>
+          <w:lang w:val="en-IN"/>
+        </w:rPr>
+        <w:t>]</w:t>
+      </w:r>
+    </w:p>
+    <w:p>
+      <w:pPr>
+        <w:spacing w:after="0"/>
+        <w:jc w:val="both"/>
+        <w:rPr>
+          <w:b/>
+          <w:lang w:val="en-IN"/>
+        </w:rPr>
+      </w:pPr>
+      <w:r>
+        <w:rPr>
+          <w:lang w:val="en-IN"/>
+        </w:rPr>
+        <w:t>**</w:t>
+      </w:r>
+      <w:r>
+        <w:rPr>
+          <w:b/>
+          <w:lang w:val="en-IN"/>
+        </w:rPr>
+        <w:t xml:space="preserve">Alias name </w:t>
+      </w:r>
+      <w:proofErr w:type="spellStart"/>
+      <w:r>
+        <w:rPr>
+          <w:b/>
+          <w:lang w:val="en-IN"/>
+        </w:rPr>
+        <w:t>can not</w:t>
+      </w:r>
+      <w:proofErr w:type="spellEnd"/>
+      <w:r>
+        <w:rPr>
+          <w:b/>
+          <w:lang w:val="en-IN"/>
+        </w:rPr>
+        <w:t xml:space="preserve"> be applied in </w:t>
+      </w:r>
+      <w:proofErr w:type="gramStart"/>
+      <w:r>
+        <w:rPr>
+          <w:b/>
+          <w:lang w:val="en-IN"/>
+        </w:rPr>
+        <w:t>Where</w:t>
+      </w:r>
+      <w:proofErr w:type="gramEnd"/>
+      <w:r>
+        <w:rPr>
+          <w:b/>
+          <w:lang w:val="en-IN"/>
+        </w:rPr>
+        <w:t xml:space="preserve"> Clause can be only possible in order Clause</w:t>
+      </w:r>
+    </w:p>
+    <w:p>
+      <w:pPr>
+        <w:spacing w:after="0"/>
+        <w:jc w:val="both"/>
+        <w:rPr>
+          <w:b/>
+          <w:lang w:val="en-IN"/>
+        </w:rPr>
+      </w:pPr>
+      <w:r>
+        <w:rPr>
+          <w:b/>
+          <w:lang w:val="en-IN"/>
+        </w:rPr>
+        <w:t>SQL Operators:</w:t>
+      </w:r>
+    </w:p>
+    <w:p>
+      <w:pPr>
+        <w:spacing w:after="0"/>
+        <w:jc w:val="both"/>
+        <w:rPr>
+          <w:b/>
+          <w:lang w:val="en-IN"/>
+        </w:rPr>
+      </w:pPr>
+      <w:r>
+        <w:rPr>
+          <w:b/>
+          <w:lang w:val="en-IN"/>
+        </w:rPr>
+        <w:t>Arithmetic Operators</w:t>
+      </w:r>
+      <w:proofErr w:type="gramStart"/>
+      <w:r>
+        <w:rPr>
+          <w:b/>
+          <w:lang w:val="en-IN"/>
+        </w:rPr>
+        <w:t>:-</w:t>
+      </w:r>
+      <w:proofErr w:type="gramEnd"/>
+      <w:r>
+        <w:rPr>
+          <w:b/>
+          <w:lang w:val="en-IN"/>
+        </w:rPr>
+        <w:t xml:space="preserve"> +,-,*,/</w:t>
+      </w:r>
+    </w:p>
+    <w:p>
+      <w:pPr>
+        <w:spacing w:after="0"/>
+        <w:jc w:val="both"/>
+        <w:rPr>
+          <w:b/>
+          <w:lang w:val="en-IN"/>
+        </w:rPr>
+      </w:pPr>
+      <w:r>
+        <w:rPr>
+          <w:b/>
+          <w:lang w:val="en-IN"/>
+        </w:rPr>
+        <w:t>Relational Operators</w:t>
+      </w:r>
+      <w:proofErr w:type="gramStart"/>
+      <w:r>
+        <w:rPr>
+          <w:b/>
+          <w:lang w:val="en-IN"/>
+        </w:rPr>
+        <w:t>:-</w:t>
+      </w:r>
+      <w:proofErr w:type="gramEnd"/>
+      <w:r>
+        <w:rPr>
+          <w:b/>
+          <w:lang w:val="en-IN"/>
+        </w:rPr>
+        <w:t xml:space="preserve"> &lt;,&gt;,&lt;=,&gt;=,=,in between, LIKE, is null</w:t>
+      </w:r>
+    </w:p>
+    <w:p>
+      <w:pPr>
+        <w:spacing w:after="0"/>
+        <w:jc w:val="both"/>
+        <w:rPr>
+          <w:b/>
+          <w:lang w:val="en-IN"/>
+        </w:rPr>
+      </w:pPr>
+      <w:r>
+        <w:rPr>
+          <w:b/>
+          <w:lang w:val="en-IN"/>
+        </w:rPr>
+        <w:t>Relational Negation Operators</w:t>
+      </w:r>
+      <w:proofErr w:type="gramStart"/>
+      <w:r>
+        <w:rPr>
+          <w:b/>
+          <w:lang w:val="en-IN"/>
+        </w:rPr>
+        <w:t>: !</w:t>
+      </w:r>
+      <w:proofErr w:type="gramEnd"/>
+      <w:r>
+        <w:rPr>
+          <w:b/>
+          <w:lang w:val="en-IN"/>
+        </w:rPr>
+        <w:t>=(or)n=(or)&lt;&gt;,not in, not between, not LIKE, is not null</w:t>
+      </w:r>
+    </w:p>
+    <w:p>
+      <w:pPr>
+        <w:spacing w:after="0"/>
+        <w:jc w:val="both"/>
+        <w:rPr>
+          <w:b/>
+          <w:lang w:val="en-IN"/>
+        </w:rPr>
+      </w:pPr>
+      <w:r>
+        <w:rPr>
+          <w:b/>
+          <w:lang w:val="en-IN"/>
+        </w:rPr>
+        <w:t>Logical Operators: and, or, not</w:t>
+      </w:r>
+    </w:p>
+    <w:p>
+      <w:pPr>
+        <w:spacing w:after="0"/>
+        <w:jc w:val="both"/>
+        <w:rPr>
+          <w:b/>
+          <w:lang w:val="en-IN"/>
+        </w:rPr>
+      </w:pPr>
+      <w:r>
+        <w:rPr>
+          <w:b/>
+          <w:lang w:val="en-IN"/>
+        </w:rPr>
+        <w:t>Set Operators: Union, Union all, Intersect, Minus</w:t>
+      </w:r>
+    </w:p>
+    <w:p>
+      <w:pPr>
+        <w:spacing w:after="0"/>
+        <w:jc w:val="both"/>
+        <w:rPr>
+          <w:b/>
+          <w:lang w:val="en-IN"/>
+        </w:rPr>
+      </w:pPr>
+      <w:r>
+        <w:rPr>
+          <w:b/>
+          <w:lang w:val="en-IN"/>
+        </w:rPr>
+        <w:t>IN Operator</w:t>
+      </w:r>
+      <w:proofErr w:type="gramStart"/>
+      <w:r>
+        <w:rPr>
+          <w:b/>
+          <w:lang w:val="en-IN"/>
+        </w:rPr>
+        <w:t>:-</w:t>
+      </w:r>
+      <w:proofErr w:type="gramEnd"/>
+      <w:r>
+        <w:rPr>
+          <w:b/>
+          <w:lang w:val="en-IN"/>
+        </w:rPr>
+        <w:t xml:space="preserve"> works like it OR operator which checks in every value in ()</w:t>
+      </w:r>
+    </w:p>
+    <w:p>
+      <w:pPr>
+        <w:spacing w:after="0"/>
+        <w:jc w:val="both"/>
+        <w:rPr>
+          <w:b/>
+          <w:lang w:val="en-IN"/>
+        </w:rPr>
+      </w:pPr>
+      <w:r>
+        <w:rPr>
+          <w:b/>
+          <w:lang w:val="en-IN"/>
+        </w:rPr>
+        <w:t>Between Operator</w:t>
+      </w:r>
+      <w:proofErr w:type="gramStart"/>
+      <w:r>
+        <w:rPr>
+          <w:b/>
+          <w:lang w:val="en-IN"/>
+        </w:rPr>
+        <w:t>:-</w:t>
+      </w:r>
+      <w:proofErr w:type="gramEnd"/>
+      <w:r>
+        <w:rPr>
+          <w:b/>
+          <w:lang w:val="en-IN"/>
+        </w:rPr>
+        <w:t xml:space="preserve"> which checks for values between given range</w:t>
+      </w:r>
+    </w:p>
+    <w:p>
+      <w:pPr>
+        <w:spacing w:after="0"/>
+        <w:jc w:val="both"/>
+        <w:rPr>
+          <w:b/>
+          <w:lang w:val="en-IN"/>
+        </w:rPr>
+      </w:pPr>
+      <w:r>
+        <w:rPr>
+          <w:b/>
+          <w:lang w:val="en-IN"/>
+        </w:rPr>
+        <w:t>LIKE Operator</w:t>
+      </w:r>
+      <w:proofErr w:type="gramStart"/>
+      <w:r>
+        <w:rPr>
+          <w:b/>
+          <w:lang w:val="en-IN"/>
+        </w:rPr>
+        <w:t>:-</w:t>
+      </w:r>
+      <w:proofErr w:type="gramEnd"/>
+      <w:r>
+        <w:rPr>
+          <w:b/>
+          <w:lang w:val="en-IN"/>
+        </w:rPr>
+        <w:t xml:space="preserve"> To check pattern matching we should include %  or  _ </w:t>
+      </w:r>
+    </w:p>
+    <w:p>
+      <w:pPr>
+        <w:spacing w:after="0"/>
+        <w:jc w:val="both"/>
+        <w:rPr>
+          <w:b/>
+          <w:lang w:val="en-IN"/>
+        </w:rPr>
+      </w:pPr>
+      <w:proofErr w:type="gramStart"/>
+      <w:r>
+        <w:rPr>
+          <w:b/>
+          <w:lang w:val="en-IN"/>
+        </w:rPr>
+        <w:t>% :</w:t>
+      </w:r>
+      <w:proofErr w:type="gramEnd"/>
+      <w:r>
+        <w:rPr>
+          <w:b/>
+          <w:lang w:val="en-IN"/>
+        </w:rPr>
+        <w:t>- it matches one or more strings</w:t>
+      </w:r>
+    </w:p>
+    <w:p>
+      <w:pPr>
+        <w:spacing w:after="0"/>
+        <w:jc w:val="both"/>
+        <w:rPr>
+          <w:b/>
+          <w:lang w:val="en-IN"/>
+        </w:rPr>
+      </w:pPr>
+      <w:proofErr w:type="gramStart"/>
+      <w:r>
+        <w:rPr>
+          <w:b/>
+          <w:lang w:val="en-IN"/>
+        </w:rPr>
+        <w:t>_ :</w:t>
+      </w:r>
+      <w:proofErr w:type="gramEnd"/>
+      <w:r>
+        <w:rPr>
+          <w:b/>
+          <w:lang w:val="en-IN"/>
+        </w:rPr>
+        <w:t>- it matches single letter</w:t>
+      </w:r>
+    </w:p>
+    <w:p>
+      <w:pPr>
+        <w:spacing w:after="0"/>
+        <w:jc w:val="both"/>
+        <w:rPr>
+          <w:lang w:val="en-IN"/>
+        </w:rPr>
+      </w:pPr>
+      <w:proofErr w:type="gramStart"/>
+      <w:r>
+        <w:rPr>
+          <w:lang w:val="en-IN"/>
+        </w:rPr>
+        <w:t>select</w:t>
+      </w:r>
+      <w:proofErr w:type="gramEnd"/>
+      <w:r>
+        <w:rPr>
+          <w:lang w:val="en-IN"/>
+        </w:rPr>
+        <w:t xml:space="preserve"> * from </w:t>
+      </w:r>
+      <w:proofErr w:type="spellStart"/>
+      <w:r>
+        <w:rPr>
+          <w:lang w:val="en-IN"/>
+        </w:rPr>
+        <w:t>emp</w:t>
+      </w:r>
+      <w:proofErr w:type="spellEnd"/>
+      <w:r>
+        <w:rPr>
+          <w:lang w:val="en-IN"/>
+        </w:rPr>
+        <w:t xml:space="preserve"> where </w:t>
+      </w:r>
+      <w:proofErr w:type="spellStart"/>
+      <w:r>
+        <w:rPr>
+          <w:lang w:val="en-IN"/>
+        </w:rPr>
+        <w:t>hiredate</w:t>
+      </w:r>
+      <w:proofErr w:type="spellEnd"/>
+      <w:r>
+        <w:rPr>
+          <w:lang w:val="en-IN"/>
+        </w:rPr>
+        <w:t xml:space="preserve"> like '04%'</w:t>
+      </w:r>
+    </w:p>
+    <w:p>
+      <w:pPr>
+        <w:spacing w:after="0"/>
+        <w:jc w:val="both"/>
+        <w:rPr>
+          <w:lang w:val="en-IN"/>
+        </w:rPr>
+      </w:pPr>
+    </w:p>
+    <w:p>
+      <w:pPr>
+        <w:spacing w:after="0"/>
+        <w:jc w:val="both"/>
+        <w:rPr>
+          <w:lang w:val="en-IN"/>
+        </w:rPr>
+      </w:pPr>
+    </w:p>
+    <w:p>
+      <w:pPr>
+        <w:spacing w:after="0"/>
+        <w:jc w:val="both"/>
+        <w:rPr>
+          <w:lang w:val="en-IN"/>
+        </w:rPr>
+      </w:pPr>
+    </w:p>
+    <w:p>
+      <w:pPr>
+        <w:spacing w:after="0"/>
+        <w:jc w:val="both"/>
+        <w:rPr>
+          <w:lang w:val="en-IN"/>
+        </w:rPr>
+      </w:pPr>
+    </w:p>
+    <w:p>
+      <w:pPr>
+        <w:spacing w:after="0"/>
+        <w:jc w:val="both"/>
+        <w:rPr>
+          <w:lang w:val="en-IN"/>
+        </w:rPr>
+      </w:pPr>
+    </w:p>
+    <w:p>
+      <w:pPr>
+        <w:jc w:val="both"/>
         <w:rPr>
           <w:lang w:val="en-IN"/>
         </w:rPr>
@@ -1658,6 +2559,7 @@
   <w:style w:type="paragraph" w:default="1" w:styleId="Normal">
     <w:name w:val="Normal"/>
     <w:qFormat/>
+    <w:rsid w:val="00DB657F"/>
   </w:style>
   <w:style w:type="character" w:default="1" w:styleId="DefaultParagraphFont">
     <w:name w:val="Default Paragraph Font"/>

</xml_diff>